<commit_message>
Iniciado o relatório das reuniões (Histórico de Atividades)
</commit_message>
<xml_diff>
--- a/Documentação ShadowStruggles 2013/Histórico de Atividades.docx
+++ b/Documentação ShadowStruggles 2013/Histórico de Atividades.docx
@@ -618,16 +618,7 @@
           <w:szCs w:val="24"/>
         </w:rPr>
         <w:tab/>
-        <w:t xml:space="preserve">Ao final de junho, conseguimos concluir o modelo e as funcionalidades utilizadas pelo Editor de Entidades e adaptamos o modelo do projeto principal para </w:t>
-      </w:r>
-      <w:r>
-        <w:rPr>
-          <w:rFonts w:ascii="Arial" w:hAnsi="Arial" w:cs="Arial"/>
-          <w:sz w:val="24"/>
-          <w:szCs w:val="24"/>
-        </w:rPr>
-        <w:lastRenderedPageBreak/>
-        <w:t xml:space="preserve">interagir com os arquivos criados pelo editor. Enquanto isso, </w:t>
+        <w:t xml:space="preserve">Ao final de junho, conseguimos concluir o modelo e as funcionalidades utilizadas pelo Editor de Entidades e adaptamos o modelo do projeto principal para interagir com os arquivos criados pelo editor. Enquanto isso, </w:t>
       </w:r>
       <w:r>
         <w:rPr>
@@ -952,6 +943,514 @@
         </w:rPr>
         <w:tab/>
         <w:t xml:space="preserve">Com o início do quarto bimestre, fomos direcionados pelos professores a terminar a documentação, que deveria ser entregue dentro de um mês. </w:t>
+      </w:r>
+    </w:p>
+    <w:p>
+      <w:pPr>
+        <w:rPr>
+          <w:rFonts w:ascii="Arial" w:hAnsi="Arial" w:cs="Arial"/>
+          <w:sz w:val="24"/>
+          <w:szCs w:val="24"/>
+        </w:rPr>
+      </w:pPr>
+    </w:p>
+    <w:p>
+      <w:pPr>
+        <w:jc w:val="center"/>
+        <w:rPr>
+          <w:rFonts w:ascii="Arial" w:hAnsi="Arial" w:cs="Arial"/>
+          <w:b/>
+          <w:sz w:val="32"/>
+          <w:szCs w:val="32"/>
+        </w:rPr>
+      </w:pPr>
+    </w:p>
+    <w:p>
+      <w:pPr>
+        <w:jc w:val="center"/>
+        <w:rPr>
+          <w:rFonts w:ascii="Arial" w:hAnsi="Arial" w:cs="Arial"/>
+          <w:b/>
+          <w:sz w:val="32"/>
+          <w:szCs w:val="32"/>
+        </w:rPr>
+      </w:pPr>
+    </w:p>
+    <w:p>
+      <w:pPr>
+        <w:jc w:val="center"/>
+        <w:rPr>
+          <w:rFonts w:ascii="Arial" w:hAnsi="Arial" w:cs="Arial"/>
+          <w:b/>
+          <w:sz w:val="32"/>
+          <w:szCs w:val="32"/>
+        </w:rPr>
+      </w:pPr>
+    </w:p>
+    <w:p>
+      <w:pPr>
+        <w:jc w:val="center"/>
+        <w:rPr>
+          <w:rFonts w:ascii="Arial" w:hAnsi="Arial" w:cs="Arial"/>
+          <w:b/>
+          <w:sz w:val="32"/>
+          <w:szCs w:val="32"/>
+        </w:rPr>
+      </w:pPr>
+    </w:p>
+    <w:p>
+      <w:pPr>
+        <w:jc w:val="center"/>
+        <w:rPr>
+          <w:rFonts w:ascii="Arial" w:hAnsi="Arial" w:cs="Arial"/>
+          <w:b/>
+          <w:sz w:val="32"/>
+          <w:szCs w:val="32"/>
+        </w:rPr>
+      </w:pPr>
+    </w:p>
+    <w:p>
+      <w:pPr>
+        <w:jc w:val="center"/>
+        <w:rPr>
+          <w:rFonts w:ascii="Arial" w:hAnsi="Arial" w:cs="Arial"/>
+          <w:b/>
+          <w:sz w:val="32"/>
+          <w:szCs w:val="32"/>
+        </w:rPr>
+      </w:pPr>
+    </w:p>
+    <w:p>
+      <w:pPr>
+        <w:jc w:val="center"/>
+        <w:rPr>
+          <w:rFonts w:ascii="Arial" w:hAnsi="Arial" w:cs="Arial"/>
+          <w:b/>
+          <w:sz w:val="32"/>
+          <w:szCs w:val="32"/>
+        </w:rPr>
+      </w:pPr>
+    </w:p>
+    <w:p>
+      <w:pPr>
+        <w:jc w:val="center"/>
+        <w:rPr>
+          <w:rFonts w:ascii="Arial" w:hAnsi="Arial" w:cs="Arial"/>
+          <w:b/>
+          <w:sz w:val="32"/>
+          <w:szCs w:val="32"/>
+        </w:rPr>
+      </w:pPr>
+      <w:r>
+        <w:rPr>
+          <w:rFonts w:ascii="Arial" w:hAnsi="Arial" w:cs="Arial"/>
+          <w:b/>
+          <w:sz w:val="32"/>
+          <w:szCs w:val="32"/>
+        </w:rPr>
+        <w:t>Histórico das Reuniões</w:t>
+      </w:r>
+    </w:p>
+    <w:p>
+      <w:pPr>
+        <w:jc w:val="center"/>
+        <w:rPr>
+          <w:rFonts w:ascii="Arial" w:hAnsi="Arial" w:cs="Arial"/>
+          <w:b/>
+          <w:sz w:val="32"/>
+          <w:szCs w:val="32"/>
+        </w:rPr>
+      </w:pPr>
+    </w:p>
+    <w:p>
+      <w:pPr>
+        <w:rPr>
+          <w:rFonts w:ascii="Arial" w:hAnsi="Arial" w:cs="Arial"/>
+          <w:b/>
+          <w:sz w:val="24"/>
+          <w:szCs w:val="24"/>
+        </w:rPr>
+      </w:pPr>
+      <w:r>
+        <w:rPr>
+          <w:rFonts w:ascii="Arial" w:hAnsi="Arial" w:cs="Arial"/>
+          <w:b/>
+          <w:sz w:val="24"/>
+          <w:szCs w:val="24"/>
+        </w:rPr>
+        <w:t>14/02/13 – Reunião de planejamento de escopo</w:t>
+      </w:r>
+    </w:p>
+    <w:p>
+      <w:pPr>
+        <w:rPr>
+          <w:rFonts w:ascii="Arial" w:hAnsi="Arial" w:cs="Arial"/>
+          <w:sz w:val="24"/>
+          <w:szCs w:val="24"/>
+        </w:rPr>
+      </w:pPr>
+      <w:r>
+        <w:rPr>
+          <w:rFonts w:ascii="Arial" w:hAnsi="Arial" w:cs="Arial"/>
+          <w:sz w:val="24"/>
+          <w:szCs w:val="24"/>
+        </w:rPr>
+        <w:t>Após o início das aulas</w:t>
+      </w:r>
+      <w:r>
+        <w:rPr>
+          <w:rFonts w:ascii="Arial" w:hAnsi="Arial" w:cs="Arial"/>
+          <w:sz w:val="24"/>
+          <w:szCs w:val="24"/>
+        </w:rPr>
+        <w:t xml:space="preserve">, tomamos a iniciativa de realizar uma reunião inicial para termos uma ideia do que fazer, mesmo </w:t>
+      </w:r>
+      <w:r>
+        <w:rPr>
+          <w:rFonts w:ascii="Arial" w:hAnsi="Arial" w:cs="Arial"/>
+          <w:sz w:val="24"/>
+          <w:szCs w:val="24"/>
+        </w:rPr>
+        <w:t xml:space="preserve">sem saber exatamente a divisão numérica da turma. </w:t>
+      </w:r>
+    </w:p>
+    <w:p>
+      <w:pPr>
+        <w:rPr>
+          <w:rFonts w:ascii="Arial" w:hAnsi="Arial" w:cs="Arial"/>
+          <w:sz w:val="24"/>
+          <w:szCs w:val="24"/>
+        </w:rPr>
+      </w:pPr>
+      <w:r>
+        <w:rPr>
+          <w:rFonts w:ascii="Arial" w:hAnsi="Arial" w:cs="Arial"/>
+          <w:sz w:val="24"/>
+          <w:szCs w:val="24"/>
+        </w:rPr>
+        <w:t xml:space="preserve">A reunião foi realizada por vídeo conferencia, através do </w:t>
+      </w:r>
+      <w:proofErr w:type="spellStart"/>
+      <w:r>
+        <w:rPr>
+          <w:rFonts w:ascii="Arial" w:hAnsi="Arial" w:cs="Arial"/>
+          <w:sz w:val="24"/>
+          <w:szCs w:val="24"/>
+        </w:rPr>
+        <w:t>Skype</w:t>
+      </w:r>
+      <w:proofErr w:type="spellEnd"/>
+      <w:r>
+        <w:rPr>
+          <w:rFonts w:ascii="Arial" w:hAnsi="Arial" w:cs="Arial"/>
+          <w:sz w:val="24"/>
+          <w:szCs w:val="24"/>
+        </w:rPr>
+        <w:t>, e teve a presença dos integrantes de ambos os projetos (</w:t>
+      </w:r>
+      <w:proofErr w:type="spellStart"/>
+      <w:r>
+        <w:rPr>
+          <w:rFonts w:ascii="Arial" w:hAnsi="Arial" w:cs="Arial"/>
+          <w:sz w:val="24"/>
+          <w:szCs w:val="24"/>
+        </w:rPr>
+        <w:t>Shadow</w:t>
+      </w:r>
+      <w:proofErr w:type="spellEnd"/>
+      <w:r>
+        <w:rPr>
+          <w:rFonts w:ascii="Arial" w:hAnsi="Arial" w:cs="Arial"/>
+          <w:sz w:val="24"/>
+          <w:szCs w:val="24"/>
+        </w:rPr>
+        <w:t xml:space="preserve"> </w:t>
+      </w:r>
+      <w:proofErr w:type="spellStart"/>
+      <w:r>
+        <w:rPr>
+          <w:rFonts w:ascii="Arial" w:hAnsi="Arial" w:cs="Arial"/>
+          <w:sz w:val="24"/>
+          <w:szCs w:val="24"/>
+        </w:rPr>
+        <w:t>Struggles</w:t>
+      </w:r>
+      <w:proofErr w:type="spellEnd"/>
+      <w:r>
+        <w:rPr>
+          <w:rFonts w:ascii="Arial" w:hAnsi="Arial" w:cs="Arial"/>
+          <w:sz w:val="24"/>
+          <w:szCs w:val="24"/>
+        </w:rPr>
+        <w:t xml:space="preserve"> 2013 e </w:t>
+      </w:r>
+      <w:proofErr w:type="spellStart"/>
+      <w:r>
+        <w:rPr>
+          <w:rFonts w:ascii="Arial" w:hAnsi="Arial" w:cs="Arial"/>
+          <w:sz w:val="24"/>
+          <w:szCs w:val="24"/>
+        </w:rPr>
+        <w:t>Shadow</w:t>
+      </w:r>
+      <w:proofErr w:type="spellEnd"/>
+      <w:r>
+        <w:rPr>
+          <w:rFonts w:ascii="Arial" w:hAnsi="Arial" w:cs="Arial"/>
+          <w:sz w:val="24"/>
+          <w:szCs w:val="24"/>
+        </w:rPr>
+        <w:t xml:space="preserve"> </w:t>
+      </w:r>
+      <w:proofErr w:type="spellStart"/>
+      <w:r>
+        <w:rPr>
+          <w:rFonts w:ascii="Arial" w:hAnsi="Arial" w:cs="Arial"/>
+          <w:sz w:val="24"/>
+          <w:szCs w:val="24"/>
+        </w:rPr>
+        <w:t>Struggles</w:t>
+      </w:r>
+      <w:proofErr w:type="spellEnd"/>
+      <w:r>
+        <w:rPr>
+          <w:rFonts w:ascii="Arial" w:hAnsi="Arial" w:cs="Arial"/>
+          <w:sz w:val="24"/>
+          <w:szCs w:val="24"/>
+        </w:rPr>
+        <w:t xml:space="preserve"> Online): Felipe, Gabriel, Hugo, Leon, Lucas Hideki e Victor </w:t>
+      </w:r>
+      <w:proofErr w:type="spellStart"/>
+      <w:r>
+        <w:rPr>
+          <w:rFonts w:ascii="Arial" w:hAnsi="Arial" w:cs="Arial"/>
+          <w:sz w:val="24"/>
+          <w:szCs w:val="24"/>
+        </w:rPr>
+        <w:t>Eiti</w:t>
+      </w:r>
+      <w:proofErr w:type="spellEnd"/>
+      <w:r>
+        <w:rPr>
+          <w:rFonts w:ascii="Arial" w:hAnsi="Arial" w:cs="Arial"/>
+          <w:sz w:val="24"/>
+          <w:szCs w:val="24"/>
+        </w:rPr>
+        <w:t xml:space="preserve">. </w:t>
+      </w:r>
+    </w:p>
+    <w:p>
+      <w:pPr>
+        <w:rPr>
+          <w:rFonts w:ascii="Arial" w:hAnsi="Arial" w:cs="Arial"/>
+          <w:sz w:val="24"/>
+          <w:szCs w:val="24"/>
+        </w:rPr>
+      </w:pPr>
+      <w:r>
+        <w:rPr>
+          <w:rFonts w:ascii="Arial" w:hAnsi="Arial" w:cs="Arial"/>
+          <w:sz w:val="24"/>
+          <w:szCs w:val="24"/>
+        </w:rPr>
+        <w:t xml:space="preserve">O principal objetivo da reunião foi o de decidir o que seria </w:t>
+      </w:r>
+      <w:proofErr w:type="gramStart"/>
+      <w:r>
+        <w:rPr>
+          <w:rFonts w:ascii="Arial" w:hAnsi="Arial" w:cs="Arial"/>
+          <w:sz w:val="24"/>
+          <w:szCs w:val="24"/>
+        </w:rPr>
+        <w:t>implementado</w:t>
+      </w:r>
+      <w:proofErr w:type="gramEnd"/>
+      <w:r>
+        <w:rPr>
+          <w:rFonts w:ascii="Arial" w:hAnsi="Arial" w:cs="Arial"/>
+          <w:sz w:val="24"/>
+          <w:szCs w:val="24"/>
+        </w:rPr>
+        <w:t xml:space="preserve"> de novidade na continuação do projeto </w:t>
+      </w:r>
+      <w:proofErr w:type="spellStart"/>
+      <w:r>
+        <w:rPr>
+          <w:rFonts w:ascii="Arial" w:hAnsi="Arial" w:cs="Arial"/>
+          <w:sz w:val="24"/>
+          <w:szCs w:val="24"/>
+        </w:rPr>
+        <w:t>Shadow</w:t>
+      </w:r>
+      <w:proofErr w:type="spellEnd"/>
+      <w:r>
+        <w:rPr>
+          <w:rFonts w:ascii="Arial" w:hAnsi="Arial" w:cs="Arial"/>
+          <w:sz w:val="24"/>
+          <w:szCs w:val="24"/>
+        </w:rPr>
+        <w:t xml:space="preserve"> </w:t>
+      </w:r>
+      <w:proofErr w:type="spellStart"/>
+      <w:r>
+        <w:rPr>
+          <w:rFonts w:ascii="Arial" w:hAnsi="Arial" w:cs="Arial"/>
+          <w:sz w:val="24"/>
+          <w:szCs w:val="24"/>
+        </w:rPr>
+        <w:t>Struggles</w:t>
+      </w:r>
+      <w:proofErr w:type="spellEnd"/>
+      <w:r>
+        <w:rPr>
+          <w:rFonts w:ascii="Arial" w:hAnsi="Arial" w:cs="Arial"/>
+          <w:sz w:val="24"/>
+          <w:szCs w:val="24"/>
+        </w:rPr>
+        <w:t xml:space="preserve">, e qual a melhor forma de fazer seguindo os requisitos da disciplina de PDS. Para o </w:t>
+      </w:r>
+      <w:proofErr w:type="spellStart"/>
+      <w:r>
+        <w:rPr>
+          <w:rFonts w:ascii="Arial" w:hAnsi="Arial" w:cs="Arial"/>
+          <w:sz w:val="24"/>
+          <w:szCs w:val="24"/>
+        </w:rPr>
+        <w:t>Shadow</w:t>
+      </w:r>
+      <w:proofErr w:type="spellEnd"/>
+      <w:r>
+        <w:rPr>
+          <w:rFonts w:ascii="Arial" w:hAnsi="Arial" w:cs="Arial"/>
+          <w:sz w:val="24"/>
+          <w:szCs w:val="24"/>
+        </w:rPr>
+        <w:t xml:space="preserve"> </w:t>
+      </w:r>
+      <w:proofErr w:type="spellStart"/>
+      <w:r>
+        <w:rPr>
+          <w:rFonts w:ascii="Arial" w:hAnsi="Arial" w:cs="Arial"/>
+          <w:sz w:val="24"/>
+          <w:szCs w:val="24"/>
+        </w:rPr>
+        <w:t>Struggles</w:t>
+      </w:r>
+      <w:proofErr w:type="spellEnd"/>
+      <w:r>
+        <w:rPr>
+          <w:rFonts w:ascii="Arial" w:hAnsi="Arial" w:cs="Arial"/>
+          <w:sz w:val="24"/>
+          <w:szCs w:val="24"/>
+        </w:rPr>
+        <w:t xml:space="preserve"> Online foram discutidas as viabilidades da </w:t>
+      </w:r>
+      <w:proofErr w:type="gramStart"/>
+      <w:r>
+        <w:rPr>
+          <w:rFonts w:ascii="Arial" w:hAnsi="Arial" w:cs="Arial"/>
+          <w:sz w:val="24"/>
+          <w:szCs w:val="24"/>
+        </w:rPr>
+        <w:t>implementação</w:t>
+      </w:r>
+      <w:proofErr w:type="gramEnd"/>
+      <w:r>
+        <w:rPr>
+          <w:rFonts w:ascii="Arial" w:hAnsi="Arial" w:cs="Arial"/>
+          <w:sz w:val="24"/>
+          <w:szCs w:val="24"/>
+        </w:rPr>
+        <w:t xml:space="preserve"> web e o compartilhamento de recursos entre os projetos.</w:t>
+      </w:r>
+    </w:p>
+    <w:p>
+      <w:pPr>
+        <w:rPr>
+          <w:rFonts w:ascii="Arial" w:hAnsi="Arial" w:cs="Arial"/>
+          <w:sz w:val="24"/>
+          <w:szCs w:val="24"/>
+        </w:rPr>
+      </w:pPr>
+      <w:r>
+        <w:rPr>
+          <w:rFonts w:ascii="Arial" w:hAnsi="Arial" w:cs="Arial"/>
+          <w:sz w:val="24"/>
+          <w:szCs w:val="24"/>
+        </w:rPr>
+        <w:t xml:space="preserve">Essa primeira reunião resultou nas especificações apresentadas nas propostas iniciais do </w:t>
+      </w:r>
+      <w:proofErr w:type="spellStart"/>
+      <w:r>
+        <w:rPr>
+          <w:rFonts w:ascii="Arial" w:hAnsi="Arial" w:cs="Arial"/>
+          <w:sz w:val="24"/>
+          <w:szCs w:val="24"/>
+        </w:rPr>
+        <w:t>Shadow</w:t>
+      </w:r>
+      <w:proofErr w:type="spellEnd"/>
+      <w:r>
+        <w:rPr>
+          <w:rFonts w:ascii="Arial" w:hAnsi="Arial" w:cs="Arial"/>
+          <w:sz w:val="24"/>
+          <w:szCs w:val="24"/>
+        </w:rPr>
+        <w:t xml:space="preserve"> </w:t>
+      </w:r>
+      <w:proofErr w:type="spellStart"/>
+      <w:r>
+        <w:rPr>
+          <w:rFonts w:ascii="Arial" w:hAnsi="Arial" w:cs="Arial"/>
+          <w:sz w:val="24"/>
+          <w:szCs w:val="24"/>
+        </w:rPr>
+        <w:t>Struggles</w:t>
+      </w:r>
+      <w:proofErr w:type="spellEnd"/>
+      <w:r>
+        <w:rPr>
+          <w:rFonts w:ascii="Arial" w:hAnsi="Arial" w:cs="Arial"/>
+          <w:sz w:val="24"/>
+          <w:szCs w:val="24"/>
+        </w:rPr>
+        <w:t xml:space="preserve"> 2013 e do </w:t>
+      </w:r>
+      <w:proofErr w:type="spellStart"/>
+      <w:r>
+        <w:rPr>
+          <w:rFonts w:ascii="Arial" w:hAnsi="Arial" w:cs="Arial"/>
+          <w:sz w:val="24"/>
+          <w:szCs w:val="24"/>
+        </w:rPr>
+        <w:t>Shadow</w:t>
+      </w:r>
+      <w:proofErr w:type="spellEnd"/>
+      <w:r>
+        <w:rPr>
+          <w:rFonts w:ascii="Arial" w:hAnsi="Arial" w:cs="Arial"/>
+          <w:sz w:val="24"/>
+          <w:szCs w:val="24"/>
+        </w:rPr>
+        <w:t xml:space="preserve"> </w:t>
+      </w:r>
+      <w:proofErr w:type="spellStart"/>
+      <w:r>
+        <w:rPr>
+          <w:rFonts w:ascii="Arial" w:hAnsi="Arial" w:cs="Arial"/>
+          <w:sz w:val="24"/>
+          <w:szCs w:val="24"/>
+        </w:rPr>
+        <w:t>Struggles</w:t>
+      </w:r>
+      <w:proofErr w:type="spellEnd"/>
+      <w:r>
+        <w:rPr>
+          <w:rFonts w:ascii="Arial" w:hAnsi="Arial" w:cs="Arial"/>
+          <w:sz w:val="24"/>
+          <w:szCs w:val="24"/>
+        </w:rPr>
+        <w:t xml:space="preserve"> Online, apresentadas e aprovadas pelos professores no início do bimestre. </w:t>
       </w:r>
     </w:p>
     <w:p>
@@ -996,6 +1495,127 @@
     </w:sectPr>
   </w:body>
 </w:document>
+</file>
+
+<file path=word/numbering.xml><?xml version="1.0" encoding="utf-8"?>
+<w:numbering xmlns:ve="http://schemas.openxmlformats.org/markup-compatibility/2006" xmlns:o="urn:schemas-microsoft-com:office:office" xmlns:r="http://schemas.openxmlformats.org/officeDocument/2006/relationships" xmlns:m="http://schemas.openxmlformats.org/officeDocument/2006/math" xmlns:v="urn:schemas-microsoft-com:vml" xmlns:wp="http://schemas.openxmlformats.org/drawingml/2006/wordprocessingDrawing" xmlns:w10="urn:schemas-microsoft-com:office:word" xmlns:w="http://schemas.openxmlformats.org/wordprocessingml/2006/main" xmlns:wne="http://schemas.microsoft.com/office/word/2006/wordml">
+  <w:abstractNum w:abstractNumId="0">
+    <w:nsid w:val="3AB85CB5"/>
+    <w:multiLevelType w:val="hybridMultilevel"/>
+    <w:tmpl w:val="8CC297B6"/>
+    <w:lvl w:ilvl="0" w:tplc="04160001">
+      <w:start w:val="1"/>
+      <w:numFmt w:val="bullet"/>
+      <w:lvlText w:val=""/>
+      <w:lvlJc w:val="left"/>
+      <w:pPr>
+        <w:ind w:left="720" w:hanging="360"/>
+      </w:pPr>
+      <w:rPr>
+        <w:rFonts w:ascii="Symbol" w:hAnsi="Symbol" w:hint="default"/>
+      </w:rPr>
+    </w:lvl>
+    <w:lvl w:ilvl="1" w:tplc="04160003">
+      <w:start w:val="1"/>
+      <w:numFmt w:val="bullet"/>
+      <w:lvlText w:val="o"/>
+      <w:lvlJc w:val="left"/>
+      <w:pPr>
+        <w:ind w:left="1440" w:hanging="360"/>
+      </w:pPr>
+      <w:rPr>
+        <w:rFonts w:ascii="Courier New" w:hAnsi="Courier New" w:cs="Courier New" w:hint="default"/>
+      </w:rPr>
+    </w:lvl>
+    <w:lvl w:ilvl="2" w:tplc="04160005" w:tentative="1">
+      <w:start w:val="1"/>
+      <w:numFmt w:val="bullet"/>
+      <w:lvlText w:val=""/>
+      <w:lvlJc w:val="left"/>
+      <w:pPr>
+        <w:ind w:left="2160" w:hanging="360"/>
+      </w:pPr>
+      <w:rPr>
+        <w:rFonts w:ascii="Wingdings" w:hAnsi="Wingdings" w:hint="default"/>
+      </w:rPr>
+    </w:lvl>
+    <w:lvl w:ilvl="3" w:tplc="04160001" w:tentative="1">
+      <w:start w:val="1"/>
+      <w:numFmt w:val="bullet"/>
+      <w:lvlText w:val=""/>
+      <w:lvlJc w:val="left"/>
+      <w:pPr>
+        <w:ind w:left="2880" w:hanging="360"/>
+      </w:pPr>
+      <w:rPr>
+        <w:rFonts w:ascii="Symbol" w:hAnsi="Symbol" w:hint="default"/>
+      </w:rPr>
+    </w:lvl>
+    <w:lvl w:ilvl="4" w:tplc="04160003" w:tentative="1">
+      <w:start w:val="1"/>
+      <w:numFmt w:val="bullet"/>
+      <w:lvlText w:val="o"/>
+      <w:lvlJc w:val="left"/>
+      <w:pPr>
+        <w:ind w:left="3600" w:hanging="360"/>
+      </w:pPr>
+      <w:rPr>
+        <w:rFonts w:ascii="Courier New" w:hAnsi="Courier New" w:cs="Courier New" w:hint="default"/>
+      </w:rPr>
+    </w:lvl>
+    <w:lvl w:ilvl="5" w:tplc="04160005" w:tentative="1">
+      <w:start w:val="1"/>
+      <w:numFmt w:val="bullet"/>
+      <w:lvlText w:val=""/>
+      <w:lvlJc w:val="left"/>
+      <w:pPr>
+        <w:ind w:left="4320" w:hanging="360"/>
+      </w:pPr>
+      <w:rPr>
+        <w:rFonts w:ascii="Wingdings" w:hAnsi="Wingdings" w:hint="default"/>
+      </w:rPr>
+    </w:lvl>
+    <w:lvl w:ilvl="6" w:tplc="04160001" w:tentative="1">
+      <w:start w:val="1"/>
+      <w:numFmt w:val="bullet"/>
+      <w:lvlText w:val=""/>
+      <w:lvlJc w:val="left"/>
+      <w:pPr>
+        <w:ind w:left="5040" w:hanging="360"/>
+      </w:pPr>
+      <w:rPr>
+        <w:rFonts w:ascii="Symbol" w:hAnsi="Symbol" w:hint="default"/>
+      </w:rPr>
+    </w:lvl>
+    <w:lvl w:ilvl="7" w:tplc="04160003" w:tentative="1">
+      <w:start w:val="1"/>
+      <w:numFmt w:val="bullet"/>
+      <w:lvlText w:val="o"/>
+      <w:lvlJc w:val="left"/>
+      <w:pPr>
+        <w:ind w:left="5760" w:hanging="360"/>
+      </w:pPr>
+      <w:rPr>
+        <w:rFonts w:ascii="Courier New" w:hAnsi="Courier New" w:cs="Courier New" w:hint="default"/>
+      </w:rPr>
+    </w:lvl>
+    <w:lvl w:ilvl="8" w:tplc="04160005" w:tentative="1">
+      <w:start w:val="1"/>
+      <w:numFmt w:val="bullet"/>
+      <w:lvlText w:val=""/>
+      <w:lvlJc w:val="left"/>
+      <w:pPr>
+        <w:ind w:left="6480" w:hanging="360"/>
+      </w:pPr>
+      <w:rPr>
+        <w:rFonts w:ascii="Wingdings" w:hAnsi="Wingdings" w:hint="default"/>
+      </w:rPr>
+    </w:lvl>
+  </w:abstractNum>
+  <w:num w:numId="1">
+    <w:abstractNumId w:val="0"/>
+  </w:num>
+</w:numbering>
 </file>
 
 <file path=word/styles.xml><?xml version="1.0" encoding="utf-8"?>
@@ -1186,6 +1806,17 @@
     <w:uiPriority w:val="99"/>
     <w:semiHidden/>
     <w:unhideWhenUsed/>
+  </w:style>
+  <w:style w:type="paragraph" w:styleId="PargrafodaLista">
+    <w:name w:val="List Paragraph"/>
+    <w:basedOn w:val="Normal"/>
+    <w:uiPriority w:val="34"/>
+    <w:qFormat/>
+    <w:rsid w:val="00B2152E"/>
+    <w:pPr>
+      <w:ind w:left="720"/>
+      <w:contextualSpacing/>
+    </w:pPr>
   </w:style>
 </w:styles>
 </file>

</xml_diff>